<commit_message>
Reconciling SME feedback changes, adjusting terms of us placement
</commit_message>
<xml_diff>
--- a/docassemble/DebtValidationLetter/data/templates/Debt_Validation_Letter.docx
+++ b/docassemble/DebtValidationLetter/data/templates/Debt_Validation_Letter.docx
@@ -11,13 +11,41 @@
           <w:szCs w:val="24"/>
         </w:rPr>
       </w:pPr>
+      <w:proofErr w:type="gramStart"/>
       <w:r>
         <w:rPr>
           <w:color w:val="000000"/>
           <w:sz w:val="24"/>
           <w:szCs w:val="24"/>
         </w:rPr>
-        <w:t>{{ format_date(today()) }}</w:t>
+        <w:t xml:space="preserve">{{ </w:t>
+      </w:r>
+      <w:proofErr w:type="spellStart"/>
+      <w:r>
+        <w:rPr>
+          <w:color w:val="000000"/>
+          <w:sz w:val="24"/>
+          <w:szCs w:val="24"/>
+        </w:rPr>
+        <w:t>format</w:t>
+      </w:r>
+      <w:proofErr w:type="gramEnd"/>
+      <w:r>
+        <w:rPr>
+          <w:color w:val="000000"/>
+          <w:sz w:val="24"/>
+          <w:szCs w:val="24"/>
+        </w:rPr>
+        <w:t>_date</w:t>
+      </w:r>
+      <w:proofErr w:type="spellEnd"/>
+      <w:r>
+        <w:rPr>
+          <w:color w:val="000000"/>
+          <w:sz w:val="24"/>
+          <w:szCs w:val="24"/>
+        </w:rPr>
+        <w:t>(today()) }}</w:t>
       </w:r>
     </w:p>
     <w:p>
@@ -33,8 +61,21 @@
           <w:tab w:val="left" w:pos="6859"/>
         </w:tabs>
       </w:pPr>
-      <w:r>
-        <w:t>{{ debt_collector_name }}</w:t>
+      <w:proofErr w:type="gramStart"/>
+      <w:r>
+        <w:t xml:space="preserve">{{ </w:t>
+      </w:r>
+      <w:proofErr w:type="spellStart"/>
+      <w:r>
+        <w:t>debt</w:t>
+      </w:r>
+      <w:proofErr w:type="gramEnd"/>
+      <w:r>
+        <w:t>_collector_name</w:t>
+      </w:r>
+      <w:proofErr w:type="spellEnd"/>
+      <w:r>
+        <w:t xml:space="preserve"> }}</w:t>
       </w:r>
     </w:p>
     <w:p>
@@ -44,8 +85,29 @@
           <w:tab w:val="left" w:pos="6859"/>
         </w:tabs>
       </w:pPr>
-      <w:r>
-        <w:t>{{ other_parties[0].address.block() }}</w:t>
+      <w:proofErr w:type="gramStart"/>
+      <w:r>
+        <w:t xml:space="preserve">{{ </w:t>
+      </w:r>
+      <w:proofErr w:type="spellStart"/>
+      <w:r>
+        <w:t>other</w:t>
+      </w:r>
+      <w:proofErr w:type="gramEnd"/>
+      <w:r>
+        <w:t>_parties</w:t>
+      </w:r>
+      <w:proofErr w:type="spellEnd"/>
+      <w:r>
+        <w:t>[0].</w:t>
+      </w:r>
+      <w:proofErr w:type="spellStart"/>
+      <w:r>
+        <w:t>address.block</w:t>
+      </w:r>
+      <w:proofErr w:type="spellEnd"/>
+      <w:r>
+        <w:t>() }}</w:t>
       </w:r>
     </w:p>
     <w:p>
@@ -82,12 +144,21 @@
         <w:tab/>
         <w:t xml:space="preserve">Account of </w:t>
       </w:r>
+      <w:proofErr w:type="gramStart"/>
       <w:r>
         <w:rPr>
           <w:sz w:val="24"/>
           <w:szCs w:val="24"/>
         </w:rPr>
-        <w:t>{{ users[0].name }}</w:t>
+        <w:t>{{ users</w:t>
+      </w:r>
+      <w:proofErr w:type="gramEnd"/>
+      <w:r>
+        <w:rPr>
+          <w:sz w:val="24"/>
+          <w:szCs w:val="24"/>
+        </w:rPr>
+        <w:t>[0].name }}</w:t>
       </w:r>
     </w:p>
     <w:p>
@@ -129,12 +200,37 @@
         </w:rPr>
         <w:t xml:space="preserve"># </w:t>
       </w:r>
+      <w:proofErr w:type="gramStart"/>
       <w:r>
         <w:rPr>
           <w:sz w:val="24"/>
           <w:szCs w:val="24"/>
         </w:rPr>
-        <w:t>{{ account_number }}</w:t>
+        <w:t xml:space="preserve">{{ </w:t>
+      </w:r>
+      <w:proofErr w:type="spellStart"/>
+      <w:r>
+        <w:rPr>
+          <w:sz w:val="24"/>
+          <w:szCs w:val="24"/>
+        </w:rPr>
+        <w:t>account</w:t>
+      </w:r>
+      <w:proofErr w:type="gramEnd"/>
+      <w:r>
+        <w:rPr>
+          <w:sz w:val="24"/>
+          <w:szCs w:val="24"/>
+        </w:rPr>
+        <w:t>_number</w:t>
+      </w:r>
+      <w:proofErr w:type="spellEnd"/>
+      <w:r>
+        <w:rPr>
+          <w:sz w:val="24"/>
+          <w:szCs w:val="24"/>
+        </w:rPr>
+        <w:t xml:space="preserve"> }}</w:t>
       </w:r>
     </w:p>
     <w:p>
@@ -182,7 +278,23 @@
         <w:t>I am writing in response to your letter or phone call dated</w:t>
       </w:r>
       <w:r>
-        <w:t xml:space="preserve"> {{ collection_date }}</w:t>
+        <w:t xml:space="preserve"> </w:t>
+      </w:r>
+      <w:proofErr w:type="gramStart"/>
+      <w:r>
+        <w:t xml:space="preserve">{{ </w:t>
+      </w:r>
+      <w:proofErr w:type="spellStart"/>
+      <w:r>
+        <w:t>collection</w:t>
+      </w:r>
+      <w:proofErr w:type="gramEnd"/>
+      <w:r>
+        <w:t>_date</w:t>
+      </w:r>
+      <w:proofErr w:type="spellEnd"/>
+      <w:r>
+        <w:t xml:space="preserve"> }}</w:t>
       </w:r>
       <w:r>
         <w:rPr>
@@ -192,6 +304,25 @@
       </w:r>
       <w:r>
         <w:t>I do not believe that I owe this debt or what you say I owe.</w:t>
+      </w:r>
+      <w:r>
+        <w:t xml:space="preserve"> </w:t>
+      </w:r>
+      <w:proofErr w:type="gramStart"/>
+      <w:r>
+        <w:t xml:space="preserve">{{ </w:t>
+      </w:r>
+      <w:proofErr w:type="spellStart"/>
+      <w:r>
+        <w:t>additional</w:t>
+      </w:r>
+      <w:proofErr w:type="gramEnd"/>
+      <w:r>
+        <w:t>_information</w:t>
+      </w:r>
+      <w:proofErr w:type="spellEnd"/>
+      <w:r>
+        <w:t xml:space="preserve"> }}</w:t>
       </w:r>
     </w:p>
     <w:p>
@@ -694,6 +825,7 @@
         </w:rPr>
         <w:t xml:space="preserve">the </w:t>
       </w:r>
+      <w:proofErr w:type="gramStart"/>
       <w:r>
         <w:rPr>
           <w:spacing w:val="-4"/>
@@ -701,6 +833,7 @@
         </w:rPr>
         <w:t>debt;</w:t>
       </w:r>
+      <w:proofErr w:type="gramEnd"/>
     </w:p>
     <w:p>
       <w:pPr>
@@ -835,6 +968,7 @@
         </w:rPr>
         <w:t xml:space="preserve"> </w:t>
       </w:r>
+      <w:proofErr w:type="gramStart"/>
       <w:r>
         <w:rPr>
           <w:spacing w:val="-2"/>
@@ -842,6 +976,7 @@
         </w:rPr>
         <w:t>owed;</w:t>
       </w:r>
+      <w:proofErr w:type="gramEnd"/>
     </w:p>
     <w:p>
       <w:pPr>
@@ -935,8 +1070,17 @@
           <w:spacing w:val="-2"/>
           <w:sz w:val="24"/>
         </w:rPr>
-        <w:t>applicable);</w:t>
-      </w:r>
+        <w:t>applicable</w:t>
+      </w:r>
+      <w:proofErr w:type="gramStart"/>
+      <w:r>
+        <w:rPr>
+          <w:spacing w:val="-2"/>
+          <w:sz w:val="24"/>
+        </w:rPr>
+        <w:t>);</w:t>
+      </w:r>
+      <w:proofErr w:type="gramEnd"/>
     </w:p>
     <w:p>
       <w:pPr>
@@ -1058,6 +1202,7 @@
         </w:rPr>
         <w:t xml:space="preserve"> </w:t>
       </w:r>
+      <w:proofErr w:type="gramStart"/>
       <w:r>
         <w:rPr>
           <w:spacing w:val="-2"/>
@@ -1065,6 +1210,7 @@
         </w:rPr>
         <w:t>Maine;</w:t>
       </w:r>
+      <w:proofErr w:type="gramEnd"/>
     </w:p>
     <w:p>
       <w:pPr>
@@ -1307,527 +1453,49 @@
     <w:p>
       <w:pPr>
         <w:pStyle w:val="BodyText"/>
-        <w:spacing w:before="29"/>
-      </w:pPr>
-    </w:p>
-    <w:p>
-      <w:pPr>
-        <w:pStyle w:val="ListParagraph"/>
+        <w:ind w:left="100" w:right="138"/>
+      </w:pPr>
+    </w:p>
+    <w:p>
+      <w:pPr>
+        <w:pStyle w:val="BodyText"/>
         <w:numPr>
           <w:ilvl w:val="0"/>
-          <w:numId w:val="1"/>
+          <w:numId w:val="5"/>
         </w:numPr>
-        <w:tabs>
-          <w:tab w:val="left" w:pos="820"/>
-        </w:tabs>
-        <w:spacing w:line="261" w:lineRule="auto"/>
-        <w:ind w:right="243"/>
-        <w:rPr>
-          <w:sz w:val="24"/>
-        </w:rPr>
-      </w:pPr>
-      <w:r>
-        <w:rPr>
-          <w:sz w:val="24"/>
-        </w:rPr>
-        <w:t>Because I have disputed this debt in writing within 30 days of receipt of your</w:t>
-      </w:r>
-      <w:r>
-        <w:rPr>
-          <w:spacing w:val="-3"/>
-          <w:sz w:val="24"/>
-        </w:rPr>
-        <w:t xml:space="preserve"> </w:t>
-      </w:r>
-      <w:r>
-        <w:rPr>
-          <w:sz w:val="24"/>
-        </w:rPr>
-        <w:t>initial</w:t>
-      </w:r>
-      <w:r>
-        <w:rPr>
-          <w:spacing w:val="-3"/>
-          <w:sz w:val="24"/>
-        </w:rPr>
-        <w:t xml:space="preserve"> </w:t>
-      </w:r>
-      <w:r>
-        <w:rPr>
-          <w:sz w:val="24"/>
-        </w:rPr>
-        <w:t>notice,</w:t>
-      </w:r>
-      <w:r>
-        <w:rPr>
-          <w:spacing w:val="-4"/>
-          <w:sz w:val="24"/>
-        </w:rPr>
-        <w:t xml:space="preserve"> </w:t>
-      </w:r>
-      <w:r>
-        <w:rPr>
-          <w:sz w:val="24"/>
-        </w:rPr>
-        <w:t>you</w:t>
-      </w:r>
-      <w:r>
-        <w:rPr>
-          <w:spacing w:val="-3"/>
-          <w:sz w:val="24"/>
-        </w:rPr>
-        <w:t xml:space="preserve"> </w:t>
-      </w:r>
-      <w:r>
-        <w:rPr>
-          <w:sz w:val="24"/>
-        </w:rPr>
-        <w:t>must</w:t>
-      </w:r>
-      <w:r>
-        <w:rPr>
-          <w:spacing w:val="-4"/>
-          <w:sz w:val="24"/>
-        </w:rPr>
-        <w:t xml:space="preserve"> </w:t>
-      </w:r>
-      <w:r>
-        <w:rPr>
-          <w:sz w:val="24"/>
-        </w:rPr>
-        <w:t>obtain</w:t>
-      </w:r>
-      <w:r>
-        <w:rPr>
-          <w:spacing w:val="-2"/>
-          <w:sz w:val="24"/>
-        </w:rPr>
-        <w:t xml:space="preserve"> </w:t>
-      </w:r>
-      <w:r>
-        <w:rPr>
-          <w:sz w:val="24"/>
-        </w:rPr>
-        <w:t>verification</w:t>
-      </w:r>
-      <w:r>
-        <w:rPr>
-          <w:spacing w:val="-3"/>
-          <w:sz w:val="24"/>
-        </w:rPr>
-        <w:t xml:space="preserve"> </w:t>
-      </w:r>
-      <w:r>
-        <w:rPr>
-          <w:sz w:val="24"/>
-        </w:rPr>
-        <w:t>of the</w:t>
-      </w:r>
-      <w:r>
-        <w:rPr>
-          <w:spacing w:val="-3"/>
-          <w:sz w:val="24"/>
-        </w:rPr>
-        <w:t xml:space="preserve"> </w:t>
-      </w:r>
-      <w:r>
-        <w:rPr>
-          <w:sz w:val="24"/>
-        </w:rPr>
-        <w:t>debt</w:t>
-      </w:r>
-      <w:r>
-        <w:rPr>
-          <w:spacing w:val="-2"/>
-          <w:sz w:val="24"/>
-        </w:rPr>
-        <w:t xml:space="preserve"> </w:t>
-      </w:r>
-      <w:r>
-        <w:rPr>
-          <w:sz w:val="24"/>
-        </w:rPr>
-        <w:t>or</w:t>
-      </w:r>
-      <w:r>
-        <w:rPr>
-          <w:spacing w:val="-3"/>
-          <w:sz w:val="24"/>
-        </w:rPr>
-        <w:t xml:space="preserve"> </w:t>
-      </w:r>
-      <w:r>
-        <w:rPr>
-          <w:sz w:val="24"/>
-        </w:rPr>
-        <w:t>a</w:t>
-      </w:r>
-      <w:r>
-        <w:rPr>
-          <w:spacing w:val="-3"/>
-          <w:sz w:val="24"/>
-        </w:rPr>
-        <w:t xml:space="preserve"> </w:t>
-      </w:r>
-      <w:r>
-        <w:rPr>
-          <w:sz w:val="24"/>
-        </w:rPr>
-        <w:t>copy</w:t>
-      </w:r>
-      <w:r>
-        <w:rPr>
-          <w:spacing w:val="-4"/>
-          <w:sz w:val="24"/>
-        </w:rPr>
-        <w:t xml:space="preserve"> </w:t>
-      </w:r>
-      <w:r>
-        <w:rPr>
-          <w:sz w:val="24"/>
-        </w:rPr>
-        <w:t>of</w:t>
-      </w:r>
-      <w:r>
-        <w:rPr>
-          <w:spacing w:val="-2"/>
-          <w:sz w:val="24"/>
-        </w:rPr>
-        <w:t xml:space="preserve"> </w:t>
-      </w:r>
-      <w:r>
-        <w:rPr>
-          <w:sz w:val="24"/>
-        </w:rPr>
-        <w:t>the judgment against me and mail these items to me at your expense.</w:t>
-      </w:r>
-    </w:p>
-    <w:p>
-      <w:pPr>
-        <w:spacing w:line="261" w:lineRule="auto"/>
-        <w:rPr>
-          <w:sz w:val="24"/>
-        </w:rPr>
-        <w:sectPr>
-          <w:type w:val="continuous"/>
-          <w:pgSz w:w="12240" w:h="15840"/>
-          <w:pgMar w:top="1360" w:right="1720" w:bottom="280" w:left="1700" w:header="720" w:footer="720" w:gutter="0"/>
-          <w:cols w:space="720"/>
-        </w:sectPr>
-      </w:pPr>
-    </w:p>
-    <w:p>
-      <w:pPr>
-        <w:pStyle w:val="ListParagraph"/>
+        <w:spacing w:after="240"/>
+        <w:ind w:right="138"/>
+      </w:pPr>
+      <w:r>
+        <w:t xml:space="preserve">Because I have disputed this debt in writing within 30 days of receipt of your initial notice, you must obtain verification of the debt or a copy of the judgment against me and mail these items to me at your expense. </w:t>
+      </w:r>
+    </w:p>
+    <w:p>
+      <w:pPr>
+        <w:pStyle w:val="BodyText"/>
         <w:numPr>
           <w:ilvl w:val="0"/>
-          <w:numId w:val="1"/>
+          <w:numId w:val="5"/>
         </w:numPr>
-        <w:tabs>
-          <w:tab w:val="left" w:pos="820"/>
-        </w:tabs>
-        <w:spacing w:before="82" w:line="261" w:lineRule="auto"/>
-        <w:ind w:right="788"/>
-        <w:rPr>
-          <w:sz w:val="24"/>
-        </w:rPr>
-      </w:pPr>
-      <w:r>
-        <w:rPr>
-          <w:sz w:val="24"/>
-        </w:rPr>
-        <w:lastRenderedPageBreak/>
-        <w:t>You</w:t>
-      </w:r>
-      <w:r>
-        <w:rPr>
-          <w:spacing w:val="-2"/>
-          <w:sz w:val="24"/>
-        </w:rPr>
-        <w:t xml:space="preserve"> </w:t>
-      </w:r>
-      <w:r>
-        <w:rPr>
-          <w:sz w:val="24"/>
-        </w:rPr>
-        <w:t>cannot</w:t>
-      </w:r>
-      <w:r>
-        <w:rPr>
-          <w:spacing w:val="-5"/>
-          <w:sz w:val="24"/>
-        </w:rPr>
-        <w:t xml:space="preserve"> </w:t>
-      </w:r>
-      <w:r>
-        <w:rPr>
-          <w:sz w:val="24"/>
-        </w:rPr>
-        <w:t>add</w:t>
-      </w:r>
-      <w:r>
-        <w:rPr>
-          <w:spacing w:val="-4"/>
-          <w:sz w:val="24"/>
-        </w:rPr>
-        <w:t xml:space="preserve"> </w:t>
-      </w:r>
-      <w:r>
-        <w:rPr>
-          <w:sz w:val="24"/>
-        </w:rPr>
-        <w:t>interest</w:t>
-      </w:r>
-      <w:r>
-        <w:rPr>
-          <w:spacing w:val="-2"/>
-          <w:sz w:val="24"/>
-        </w:rPr>
-        <w:t xml:space="preserve"> </w:t>
-      </w:r>
-      <w:r>
-        <w:rPr>
-          <w:sz w:val="24"/>
-        </w:rPr>
-        <w:t>or</w:t>
-      </w:r>
-      <w:r>
-        <w:rPr>
-          <w:spacing w:val="-6"/>
-          <w:sz w:val="24"/>
-        </w:rPr>
-        <w:t xml:space="preserve"> </w:t>
-      </w:r>
-      <w:r>
-        <w:rPr>
-          <w:sz w:val="24"/>
-        </w:rPr>
-        <w:t>fees</w:t>
-      </w:r>
-      <w:r>
-        <w:rPr>
-          <w:spacing w:val="-3"/>
-          <w:sz w:val="24"/>
-        </w:rPr>
-        <w:t xml:space="preserve"> </w:t>
-      </w:r>
-      <w:r>
-        <w:rPr>
-          <w:sz w:val="24"/>
-        </w:rPr>
-        <w:t>except</w:t>
-      </w:r>
-      <w:r>
-        <w:rPr>
-          <w:spacing w:val="-5"/>
-          <w:sz w:val="24"/>
-        </w:rPr>
-        <w:t xml:space="preserve"> </w:t>
-      </w:r>
-      <w:r>
-        <w:rPr>
-          <w:sz w:val="24"/>
-        </w:rPr>
-        <w:t>those</w:t>
-      </w:r>
-      <w:r>
-        <w:rPr>
-          <w:spacing w:val="-4"/>
-          <w:sz w:val="24"/>
-        </w:rPr>
-        <w:t xml:space="preserve"> </w:t>
-      </w:r>
-      <w:r>
-        <w:rPr>
-          <w:sz w:val="24"/>
-        </w:rPr>
-        <w:t>allowed</w:t>
-      </w:r>
-      <w:r>
-        <w:rPr>
-          <w:spacing w:val="-2"/>
-          <w:sz w:val="24"/>
-        </w:rPr>
-        <w:t xml:space="preserve"> </w:t>
-      </w:r>
-      <w:r>
-        <w:rPr>
-          <w:sz w:val="24"/>
-        </w:rPr>
-        <w:t>by</w:t>
-      </w:r>
-      <w:r>
-        <w:rPr>
-          <w:spacing w:val="-5"/>
-          <w:sz w:val="24"/>
-        </w:rPr>
-        <w:t xml:space="preserve"> </w:t>
-      </w:r>
-      <w:r>
-        <w:rPr>
-          <w:sz w:val="24"/>
-        </w:rPr>
-        <w:t>the</w:t>
-      </w:r>
-      <w:r>
-        <w:rPr>
-          <w:spacing w:val="-2"/>
-          <w:sz w:val="24"/>
-        </w:rPr>
-        <w:t xml:space="preserve"> </w:t>
-      </w:r>
-      <w:r>
-        <w:rPr>
-          <w:sz w:val="24"/>
-        </w:rPr>
-        <w:t>original contract or state law.</w:t>
-      </w:r>
-    </w:p>
-    <w:p>
-      <w:pPr>
-        <w:pStyle w:val="ListParagraph"/>
+        <w:spacing w:after="240"/>
+        <w:ind w:right="138"/>
+      </w:pPr>
+      <w:r>
+        <w:t>You cannot add interest or fees except those allowed by the original contract or state law.</w:t>
+      </w:r>
+    </w:p>
+    <w:p>
+      <w:pPr>
+        <w:pStyle w:val="BodyText"/>
         <w:numPr>
           <w:ilvl w:val="0"/>
-          <w:numId w:val="1"/>
+          <w:numId w:val="5"/>
         </w:numPr>
-        <w:tabs>
-          <w:tab w:val="left" w:pos="819"/>
-        </w:tabs>
-        <w:spacing w:line="272" w:lineRule="exact"/>
-        <w:ind w:left="819" w:hanging="359"/>
-        <w:rPr>
-          <w:sz w:val="24"/>
-        </w:rPr>
-      </w:pPr>
-      <w:r>
-        <w:rPr>
-          <w:sz w:val="24"/>
-        </w:rPr>
-        <w:t>Any</w:t>
-      </w:r>
-      <w:r>
-        <w:rPr>
-          <w:spacing w:val="-6"/>
-          <w:sz w:val="24"/>
-        </w:rPr>
-        <w:t xml:space="preserve"> </w:t>
-      </w:r>
-      <w:r>
-        <w:rPr>
-          <w:sz w:val="24"/>
-        </w:rPr>
-        <w:t>attempt</w:t>
-      </w:r>
-      <w:r>
-        <w:rPr>
-          <w:spacing w:val="-4"/>
-          <w:sz w:val="24"/>
-        </w:rPr>
-        <w:t xml:space="preserve"> </w:t>
-      </w:r>
-      <w:r>
-        <w:rPr>
-          <w:sz w:val="24"/>
-        </w:rPr>
-        <w:t>to</w:t>
-      </w:r>
-      <w:r>
-        <w:rPr>
-          <w:spacing w:val="-1"/>
-          <w:sz w:val="24"/>
-        </w:rPr>
-        <w:t xml:space="preserve"> </w:t>
-      </w:r>
-      <w:r>
-        <w:rPr>
-          <w:sz w:val="24"/>
-        </w:rPr>
-        <w:t>collect</w:t>
-      </w:r>
-      <w:r>
-        <w:rPr>
-          <w:spacing w:val="-1"/>
-          <w:sz w:val="24"/>
-        </w:rPr>
-        <w:t xml:space="preserve"> </w:t>
-      </w:r>
-      <w:r>
-        <w:rPr>
-          <w:sz w:val="24"/>
-        </w:rPr>
-        <w:t>this</w:t>
-      </w:r>
-      <w:r>
-        <w:rPr>
-          <w:spacing w:val="-2"/>
-          <w:sz w:val="24"/>
-        </w:rPr>
-        <w:t xml:space="preserve"> </w:t>
-      </w:r>
-      <w:r>
-        <w:rPr>
-          <w:sz w:val="24"/>
-        </w:rPr>
-        <w:t>debt without</w:t>
-      </w:r>
-      <w:r>
-        <w:rPr>
-          <w:spacing w:val="-1"/>
-          <w:sz w:val="24"/>
-        </w:rPr>
-        <w:t xml:space="preserve"> </w:t>
-      </w:r>
-      <w:r>
-        <w:rPr>
-          <w:sz w:val="24"/>
-        </w:rPr>
-        <w:t>validating</w:t>
-      </w:r>
-      <w:r>
-        <w:rPr>
-          <w:spacing w:val="-3"/>
-          <w:sz w:val="24"/>
-        </w:rPr>
-        <w:t xml:space="preserve"> </w:t>
-      </w:r>
-      <w:r>
-        <w:rPr>
-          <w:sz w:val="24"/>
-        </w:rPr>
-        <w:t>it</w:t>
-      </w:r>
-      <w:r>
-        <w:rPr>
-          <w:spacing w:val="-2"/>
-          <w:sz w:val="24"/>
-        </w:rPr>
-        <w:t xml:space="preserve"> </w:t>
-      </w:r>
-      <w:r>
-        <w:rPr>
-          <w:sz w:val="24"/>
-        </w:rPr>
-        <w:t>violates</w:t>
-      </w:r>
-      <w:r>
-        <w:rPr>
-          <w:spacing w:val="-2"/>
-          <w:sz w:val="24"/>
-        </w:rPr>
-        <w:t xml:space="preserve"> </w:t>
-      </w:r>
-      <w:r>
-        <w:rPr>
-          <w:sz w:val="24"/>
-        </w:rPr>
-        <w:t xml:space="preserve">the </w:t>
-      </w:r>
-      <w:r>
-        <w:rPr>
-          <w:spacing w:val="-2"/>
-          <w:sz w:val="24"/>
-        </w:rPr>
-        <w:t>FDCPA.</w:t>
+        <w:spacing w:after="240"/>
+        <w:ind w:right="138"/>
+      </w:pPr>
+      <w:r>
+        <w:t>You must cease all attempts to collect this debt until you have validated it. Any attempt to collect this debt without validating it violates the FDCPA.</w:t>
       </w:r>
     </w:p>
     <w:p>
@@ -1969,7 +1637,15 @@
         <w:t xml:space="preserve"> my State Attorney General,</w:t>
       </w:r>
       <w:r>
-        <w:t xml:space="preserve"> and my State’s licensing agency for debt collectors.</w:t>
+        <w:t xml:space="preserve"> and my </w:t>
+      </w:r>
+      <w:proofErr w:type="gramStart"/>
+      <w:r>
+        <w:t>State’s</w:t>
+      </w:r>
+      <w:proofErr w:type="gramEnd"/>
+      <w:r>
+        <w:t xml:space="preserve"> licensing agency for debt collectors.</w:t>
       </w:r>
     </w:p>
     <w:p>
@@ -2456,9 +2132,11 @@
         </w:rPr>
         <w:t xml:space="preserve"> </w:t>
       </w:r>
+      <w:proofErr w:type="gramStart"/>
       <w:r>
         <w:t>creditor</w:t>
       </w:r>
+      <w:proofErr w:type="gramEnd"/>
       <w:r>
         <w:rPr>
           <w:spacing w:val="-3"/>
@@ -2585,13 +2263,23 @@
           <w:szCs w:val="24"/>
         </w:rPr>
       </w:pPr>
+      <w:proofErr w:type="gramStart"/>
       <w:r>
         <w:rPr>
           <w:color w:val="000000"/>
           <w:sz w:val="24"/>
           <w:szCs w:val="24"/>
         </w:rPr>
-        <w:t>{{ users[0].signature }}</w:t>
+        <w:t>{{ users</w:t>
+      </w:r>
+      <w:proofErr w:type="gramEnd"/>
+      <w:r>
+        <w:rPr>
+          <w:color w:val="000000"/>
+          <w:sz w:val="24"/>
+          <w:szCs w:val="24"/>
+        </w:rPr>
+        <w:t>[0].signature }}</w:t>
       </w:r>
     </w:p>
     <w:p>
@@ -2613,8 +2301,13 @@
         <w:spacing w:before="1"/>
         <w:jc w:val="both"/>
       </w:pPr>
-      <w:r>
-        <w:t>{{ users[0].name }}</w:t>
+      <w:proofErr w:type="gramStart"/>
+      <w:r>
+        <w:t>{{ users</w:t>
+      </w:r>
+      <w:proofErr w:type="gramEnd"/>
+      <w:r>
+        <w:t>[0].name }}</w:t>
       </w:r>
     </w:p>
     <w:p>
@@ -2624,12 +2317,37 @@
           <w:szCs w:val="24"/>
         </w:rPr>
       </w:pPr>
+      <w:proofErr w:type="gramStart"/>
       <w:r>
         <w:rPr>
           <w:sz w:val="24"/>
           <w:szCs w:val="24"/>
         </w:rPr>
-        <w:t>{{ users[0].address.block() }}</w:t>
+        <w:t>{{ users</w:t>
+      </w:r>
+      <w:proofErr w:type="gramEnd"/>
+      <w:r>
+        <w:rPr>
+          <w:sz w:val="24"/>
+          <w:szCs w:val="24"/>
+        </w:rPr>
+        <w:t>[0].</w:t>
+      </w:r>
+      <w:proofErr w:type="spellStart"/>
+      <w:r>
+        <w:rPr>
+          <w:sz w:val="24"/>
+          <w:szCs w:val="24"/>
+        </w:rPr>
+        <w:t>address.block</w:t>
+      </w:r>
+      <w:proofErr w:type="spellEnd"/>
+      <w:r>
+        <w:rPr>
+          <w:sz w:val="24"/>
+          <w:szCs w:val="24"/>
+        </w:rPr>
+        <w:t>() }}</w:t>
       </w:r>
     </w:p>
     <w:p>
@@ -2642,8 +2360,9 @@
     </w:p>
     <w:sectPr>
       <w:pgSz w:w="12240" w:h="15840"/>
-      <w:pgMar w:top="1380" w:right="1720" w:bottom="280" w:left="1700" w:header="720" w:footer="720" w:gutter="0"/>
+      <w:pgMar w:top="1440" w:right="1440" w:bottom="1440" w:left="1440" w:header="720" w:footer="720" w:gutter="0"/>
       <w:cols w:space="720"/>
+      <w:docGrid w:linePitch="299"/>
     </w:sectPr>
   </w:body>
 </w:document>
@@ -2652,6 +2371,232 @@
 <file path=word/numbering.xml><?xml version="1.0" encoding="utf-8"?>
 <w:numbering xmlns:wpc="http://schemas.microsoft.com/office/word/2010/wordprocessingCanvas" xmlns:cx="http://schemas.microsoft.com/office/drawing/2014/chartex" xmlns:cx1="http://schemas.microsoft.com/office/drawing/2015/9/8/chartex" xmlns:cx2="http://schemas.microsoft.com/office/drawing/2015/10/21/chartex" xmlns:cx3="http://schemas.microsoft.com/office/drawing/2016/5/9/chartex" xmlns:cx4="http://schemas.microsoft.com/office/drawing/2016/5/10/chartex" xmlns:cx5="http://schemas.microsoft.com/office/drawing/2016/5/11/chartex" xmlns:cx6="http://schemas.microsoft.com/office/drawing/2016/5/12/chartex" xmlns:cx7="http://schemas.microsoft.com/office/drawing/2016/5/13/chartex" xmlns:cx8="http://schemas.microsoft.com/office/drawing/2016/5/14/chartex" xmlns:mc="http://schemas.openxmlformats.org/markup-compatibility/2006" xmlns:aink="http://schemas.microsoft.com/office/drawing/2016/ink" xmlns:am3d="http://schemas.microsoft.com/office/drawing/2017/model3d" xmlns:o="urn:schemas-microsoft-com:office:office" xmlns:oel="http://schemas.microsoft.com/office/2019/extlst" xmlns:r="http://schemas.openxmlformats.org/officeDocument/2006/relationships" xmlns:m="http://schemas.openxmlformats.org/officeDocument/2006/math" xmlns:v="urn:schemas-microsoft-com:vml" xmlns:wp14="http://schemas.microsoft.com/office/word/2010/wordprocessingDrawing" xmlns:wp="http://schemas.openxmlformats.org/drawingml/2006/wordprocessingDrawing" xmlns:w10="urn:schemas-microsoft-com:office:word" xmlns:w="http://schemas.openxmlformats.org/wordprocessingml/2006/main" xmlns:w14="http://schemas.microsoft.com/office/word/2010/wordml" xmlns:w15="http://schemas.microsoft.com/office/word/2012/wordml" xmlns:w16cex="http://schemas.microsoft.com/office/word/2018/wordml/cex" xmlns:w16cid="http://schemas.microsoft.com/office/word/2016/wordml/cid" xmlns:w16="http://schemas.microsoft.com/office/word/2018/wordml" xmlns:w16du="http://schemas.microsoft.com/office/word/2023/wordml/word16du" xmlns:w16sdtdh="http://schemas.microsoft.com/office/word/2020/wordml/sdtdatahash" xmlns:w16se="http://schemas.microsoft.com/office/word/2015/wordml/symex" xmlns:wpg="http://schemas.microsoft.com/office/word/2010/wordprocessingGroup" xmlns:wpi="http://schemas.microsoft.com/office/word/2010/wordprocessingInk" xmlns:wne="http://schemas.microsoft.com/office/word/2006/wordml" xmlns:wps="http://schemas.microsoft.com/office/word/2010/wordprocessingShape" mc:Ignorable="w14 w15 w16se w16cid w16 w16cex w16sdtdh w16du wp14">
   <w:abstractNum w:abstractNumId="0" w15:restartNumberingAfterBreak="0">
+    <w:nsid w:val="26E54CBD"/>
+    <w:multiLevelType w:val="hybridMultilevel"/>
+    <w:tmpl w:val="521EAE26"/>
+    <w:lvl w:ilvl="0" w:tplc="04090001">
+      <w:start w:val="1"/>
+      <w:numFmt w:val="bullet"/>
+      <w:lvlText w:val=""/>
+      <w:lvlJc w:val="left"/>
+      <w:pPr>
+        <w:ind w:left="820" w:hanging="360"/>
+      </w:pPr>
+      <w:rPr>
+        <w:rFonts w:ascii="Symbol" w:hAnsi="Symbol" w:hint="default"/>
+      </w:rPr>
+    </w:lvl>
+    <w:lvl w:ilvl="1" w:tplc="04090003" w:tentative="1">
+      <w:start w:val="1"/>
+      <w:numFmt w:val="bullet"/>
+      <w:lvlText w:val="o"/>
+      <w:lvlJc w:val="left"/>
+      <w:pPr>
+        <w:ind w:left="1540" w:hanging="360"/>
+      </w:pPr>
+      <w:rPr>
+        <w:rFonts w:ascii="Courier New" w:hAnsi="Courier New" w:cs="Courier New" w:hint="default"/>
+      </w:rPr>
+    </w:lvl>
+    <w:lvl w:ilvl="2" w:tplc="04090005" w:tentative="1">
+      <w:start w:val="1"/>
+      <w:numFmt w:val="bullet"/>
+      <w:lvlText w:val=""/>
+      <w:lvlJc w:val="left"/>
+      <w:pPr>
+        <w:ind w:left="2260" w:hanging="360"/>
+      </w:pPr>
+      <w:rPr>
+        <w:rFonts w:ascii="Wingdings" w:hAnsi="Wingdings" w:hint="default"/>
+      </w:rPr>
+    </w:lvl>
+    <w:lvl w:ilvl="3" w:tplc="04090001" w:tentative="1">
+      <w:start w:val="1"/>
+      <w:numFmt w:val="bullet"/>
+      <w:lvlText w:val=""/>
+      <w:lvlJc w:val="left"/>
+      <w:pPr>
+        <w:ind w:left="2980" w:hanging="360"/>
+      </w:pPr>
+      <w:rPr>
+        <w:rFonts w:ascii="Symbol" w:hAnsi="Symbol" w:hint="default"/>
+      </w:rPr>
+    </w:lvl>
+    <w:lvl w:ilvl="4" w:tplc="04090003" w:tentative="1">
+      <w:start w:val="1"/>
+      <w:numFmt w:val="bullet"/>
+      <w:lvlText w:val="o"/>
+      <w:lvlJc w:val="left"/>
+      <w:pPr>
+        <w:ind w:left="3700" w:hanging="360"/>
+      </w:pPr>
+      <w:rPr>
+        <w:rFonts w:ascii="Courier New" w:hAnsi="Courier New" w:cs="Courier New" w:hint="default"/>
+      </w:rPr>
+    </w:lvl>
+    <w:lvl w:ilvl="5" w:tplc="04090005" w:tentative="1">
+      <w:start w:val="1"/>
+      <w:numFmt w:val="bullet"/>
+      <w:lvlText w:val=""/>
+      <w:lvlJc w:val="left"/>
+      <w:pPr>
+        <w:ind w:left="4420" w:hanging="360"/>
+      </w:pPr>
+      <w:rPr>
+        <w:rFonts w:ascii="Wingdings" w:hAnsi="Wingdings" w:hint="default"/>
+      </w:rPr>
+    </w:lvl>
+    <w:lvl w:ilvl="6" w:tplc="04090001" w:tentative="1">
+      <w:start w:val="1"/>
+      <w:numFmt w:val="bullet"/>
+      <w:lvlText w:val=""/>
+      <w:lvlJc w:val="left"/>
+      <w:pPr>
+        <w:ind w:left="5140" w:hanging="360"/>
+      </w:pPr>
+      <w:rPr>
+        <w:rFonts w:ascii="Symbol" w:hAnsi="Symbol" w:hint="default"/>
+      </w:rPr>
+    </w:lvl>
+    <w:lvl w:ilvl="7" w:tplc="04090003" w:tentative="1">
+      <w:start w:val="1"/>
+      <w:numFmt w:val="bullet"/>
+      <w:lvlText w:val="o"/>
+      <w:lvlJc w:val="left"/>
+      <w:pPr>
+        <w:ind w:left="5860" w:hanging="360"/>
+      </w:pPr>
+      <w:rPr>
+        <w:rFonts w:ascii="Courier New" w:hAnsi="Courier New" w:cs="Courier New" w:hint="default"/>
+      </w:rPr>
+    </w:lvl>
+    <w:lvl w:ilvl="8" w:tplc="04090005" w:tentative="1">
+      <w:start w:val="1"/>
+      <w:numFmt w:val="bullet"/>
+      <w:lvlText w:val=""/>
+      <w:lvlJc w:val="left"/>
+      <w:pPr>
+        <w:ind w:left="6580" w:hanging="360"/>
+      </w:pPr>
+      <w:rPr>
+        <w:rFonts w:ascii="Wingdings" w:hAnsi="Wingdings" w:hint="default"/>
+      </w:rPr>
+    </w:lvl>
+  </w:abstractNum>
+  <w:abstractNum w:abstractNumId="1" w15:restartNumberingAfterBreak="0">
+    <w:nsid w:val="44675781"/>
+    <w:multiLevelType w:val="hybridMultilevel"/>
+    <w:tmpl w:val="7E9A8158"/>
+    <w:lvl w:ilvl="0" w:tplc="04090001">
+      <w:start w:val="1"/>
+      <w:numFmt w:val="bullet"/>
+      <w:lvlText w:val=""/>
+      <w:lvlJc w:val="left"/>
+      <w:pPr>
+        <w:ind w:left="720" w:hanging="360"/>
+      </w:pPr>
+      <w:rPr>
+        <w:rFonts w:ascii="Symbol" w:hAnsi="Symbol" w:hint="default"/>
+      </w:rPr>
+    </w:lvl>
+    <w:lvl w:ilvl="1" w:tplc="04090003" w:tentative="1">
+      <w:start w:val="1"/>
+      <w:numFmt w:val="bullet"/>
+      <w:lvlText w:val="o"/>
+      <w:lvlJc w:val="left"/>
+      <w:pPr>
+        <w:ind w:left="1440" w:hanging="360"/>
+      </w:pPr>
+      <w:rPr>
+        <w:rFonts w:ascii="Courier New" w:hAnsi="Courier New" w:cs="Courier New" w:hint="default"/>
+      </w:rPr>
+    </w:lvl>
+    <w:lvl w:ilvl="2" w:tplc="04090005" w:tentative="1">
+      <w:start w:val="1"/>
+      <w:numFmt w:val="bullet"/>
+      <w:lvlText w:val=""/>
+      <w:lvlJc w:val="left"/>
+      <w:pPr>
+        <w:ind w:left="2160" w:hanging="360"/>
+      </w:pPr>
+      <w:rPr>
+        <w:rFonts w:ascii="Wingdings" w:hAnsi="Wingdings" w:hint="default"/>
+      </w:rPr>
+    </w:lvl>
+    <w:lvl w:ilvl="3" w:tplc="04090001" w:tentative="1">
+      <w:start w:val="1"/>
+      <w:numFmt w:val="bullet"/>
+      <w:lvlText w:val=""/>
+      <w:lvlJc w:val="left"/>
+      <w:pPr>
+        <w:ind w:left="2880" w:hanging="360"/>
+      </w:pPr>
+      <w:rPr>
+        <w:rFonts w:ascii="Symbol" w:hAnsi="Symbol" w:hint="default"/>
+      </w:rPr>
+    </w:lvl>
+    <w:lvl w:ilvl="4" w:tplc="04090003" w:tentative="1">
+      <w:start w:val="1"/>
+      <w:numFmt w:val="bullet"/>
+      <w:lvlText w:val="o"/>
+      <w:lvlJc w:val="left"/>
+      <w:pPr>
+        <w:ind w:left="3600" w:hanging="360"/>
+      </w:pPr>
+      <w:rPr>
+        <w:rFonts w:ascii="Courier New" w:hAnsi="Courier New" w:cs="Courier New" w:hint="default"/>
+      </w:rPr>
+    </w:lvl>
+    <w:lvl w:ilvl="5" w:tplc="04090005" w:tentative="1">
+      <w:start w:val="1"/>
+      <w:numFmt w:val="bullet"/>
+      <w:lvlText w:val=""/>
+      <w:lvlJc w:val="left"/>
+      <w:pPr>
+        <w:ind w:left="4320" w:hanging="360"/>
+      </w:pPr>
+      <w:rPr>
+        <w:rFonts w:ascii="Wingdings" w:hAnsi="Wingdings" w:hint="default"/>
+      </w:rPr>
+    </w:lvl>
+    <w:lvl w:ilvl="6" w:tplc="04090001" w:tentative="1">
+      <w:start w:val="1"/>
+      <w:numFmt w:val="bullet"/>
+      <w:lvlText w:val=""/>
+      <w:lvlJc w:val="left"/>
+      <w:pPr>
+        <w:ind w:left="5040" w:hanging="360"/>
+      </w:pPr>
+      <w:rPr>
+        <w:rFonts w:ascii="Symbol" w:hAnsi="Symbol" w:hint="default"/>
+      </w:rPr>
+    </w:lvl>
+    <w:lvl w:ilvl="7" w:tplc="04090003" w:tentative="1">
+      <w:start w:val="1"/>
+      <w:numFmt w:val="bullet"/>
+      <w:lvlText w:val="o"/>
+      <w:lvlJc w:val="left"/>
+      <w:pPr>
+        <w:ind w:left="5760" w:hanging="360"/>
+      </w:pPr>
+      <w:rPr>
+        <w:rFonts w:ascii="Courier New" w:hAnsi="Courier New" w:cs="Courier New" w:hint="default"/>
+      </w:rPr>
+    </w:lvl>
+    <w:lvl w:ilvl="8" w:tplc="04090005" w:tentative="1">
+      <w:start w:val="1"/>
+      <w:numFmt w:val="bullet"/>
+      <w:lvlText w:val=""/>
+      <w:lvlJc w:val="left"/>
+      <w:pPr>
+        <w:ind w:left="6480" w:hanging="360"/>
+      </w:pPr>
+      <w:rPr>
+        <w:rFonts w:ascii="Wingdings" w:hAnsi="Wingdings" w:hint="default"/>
+      </w:rPr>
+    </w:lvl>
+  </w:abstractNum>
+  <w:abstractNum w:abstractNumId="2" w15:restartNumberingAfterBreak="0">
     <w:nsid w:val="4AE31A43"/>
     <w:multiLevelType w:val="hybridMultilevel"/>
     <w:tmpl w:val="822A1F9C"/>
@@ -2772,7 +2717,7 @@
       </w:rPr>
     </w:lvl>
   </w:abstractNum>
-  <w:abstractNum w:abstractNumId="1" w15:restartNumberingAfterBreak="0">
+  <w:abstractNum w:abstractNumId="3" w15:restartNumberingAfterBreak="0">
     <w:nsid w:val="591830A1"/>
     <w:multiLevelType w:val="hybridMultilevel"/>
     <w:tmpl w:val="7A08F618"/>
@@ -2895,11 +2840,133 @@
       </w:rPr>
     </w:lvl>
   </w:abstractNum>
+  <w:abstractNum w:abstractNumId="4" w15:restartNumberingAfterBreak="0">
+    <w:nsid w:val="5EF76953"/>
+    <w:multiLevelType w:val="hybridMultilevel"/>
+    <w:tmpl w:val="C9149630"/>
+    <w:lvl w:ilvl="0" w:tplc="04090001">
+      <w:start w:val="1"/>
+      <w:numFmt w:val="bullet"/>
+      <w:lvlText w:val=""/>
+      <w:lvlJc w:val="left"/>
+      <w:pPr>
+        <w:ind w:left="1080" w:hanging="360"/>
+      </w:pPr>
+      <w:rPr>
+        <w:rFonts w:ascii="Symbol" w:hAnsi="Symbol" w:hint="default"/>
+      </w:rPr>
+    </w:lvl>
+    <w:lvl w:ilvl="1" w:tplc="04090003" w:tentative="1">
+      <w:start w:val="1"/>
+      <w:numFmt w:val="bullet"/>
+      <w:lvlText w:val="o"/>
+      <w:lvlJc w:val="left"/>
+      <w:pPr>
+        <w:ind w:left="1800" w:hanging="360"/>
+      </w:pPr>
+      <w:rPr>
+        <w:rFonts w:ascii="Courier New" w:hAnsi="Courier New" w:cs="Courier New" w:hint="default"/>
+      </w:rPr>
+    </w:lvl>
+    <w:lvl w:ilvl="2" w:tplc="04090005" w:tentative="1">
+      <w:start w:val="1"/>
+      <w:numFmt w:val="bullet"/>
+      <w:lvlText w:val=""/>
+      <w:lvlJc w:val="left"/>
+      <w:pPr>
+        <w:ind w:left="2520" w:hanging="360"/>
+      </w:pPr>
+      <w:rPr>
+        <w:rFonts w:ascii="Wingdings" w:hAnsi="Wingdings" w:hint="default"/>
+      </w:rPr>
+    </w:lvl>
+    <w:lvl w:ilvl="3" w:tplc="04090001" w:tentative="1">
+      <w:start w:val="1"/>
+      <w:numFmt w:val="bullet"/>
+      <w:lvlText w:val=""/>
+      <w:lvlJc w:val="left"/>
+      <w:pPr>
+        <w:ind w:left="3240" w:hanging="360"/>
+      </w:pPr>
+      <w:rPr>
+        <w:rFonts w:ascii="Symbol" w:hAnsi="Symbol" w:hint="default"/>
+      </w:rPr>
+    </w:lvl>
+    <w:lvl w:ilvl="4" w:tplc="04090003" w:tentative="1">
+      <w:start w:val="1"/>
+      <w:numFmt w:val="bullet"/>
+      <w:lvlText w:val="o"/>
+      <w:lvlJc w:val="left"/>
+      <w:pPr>
+        <w:ind w:left="3960" w:hanging="360"/>
+      </w:pPr>
+      <w:rPr>
+        <w:rFonts w:ascii="Courier New" w:hAnsi="Courier New" w:cs="Courier New" w:hint="default"/>
+      </w:rPr>
+    </w:lvl>
+    <w:lvl w:ilvl="5" w:tplc="04090005" w:tentative="1">
+      <w:start w:val="1"/>
+      <w:numFmt w:val="bullet"/>
+      <w:lvlText w:val=""/>
+      <w:lvlJc w:val="left"/>
+      <w:pPr>
+        <w:ind w:left="4680" w:hanging="360"/>
+      </w:pPr>
+      <w:rPr>
+        <w:rFonts w:ascii="Wingdings" w:hAnsi="Wingdings" w:hint="default"/>
+      </w:rPr>
+    </w:lvl>
+    <w:lvl w:ilvl="6" w:tplc="04090001" w:tentative="1">
+      <w:start w:val="1"/>
+      <w:numFmt w:val="bullet"/>
+      <w:lvlText w:val=""/>
+      <w:lvlJc w:val="left"/>
+      <w:pPr>
+        <w:ind w:left="5400" w:hanging="360"/>
+      </w:pPr>
+      <w:rPr>
+        <w:rFonts w:ascii="Symbol" w:hAnsi="Symbol" w:hint="default"/>
+      </w:rPr>
+    </w:lvl>
+    <w:lvl w:ilvl="7" w:tplc="04090003" w:tentative="1">
+      <w:start w:val="1"/>
+      <w:numFmt w:val="bullet"/>
+      <w:lvlText w:val="o"/>
+      <w:lvlJc w:val="left"/>
+      <w:pPr>
+        <w:ind w:left="6120" w:hanging="360"/>
+      </w:pPr>
+      <w:rPr>
+        <w:rFonts w:ascii="Courier New" w:hAnsi="Courier New" w:cs="Courier New" w:hint="default"/>
+      </w:rPr>
+    </w:lvl>
+    <w:lvl w:ilvl="8" w:tplc="04090005" w:tentative="1">
+      <w:start w:val="1"/>
+      <w:numFmt w:val="bullet"/>
+      <w:lvlText w:val=""/>
+      <w:lvlJc w:val="left"/>
+      <w:pPr>
+        <w:ind w:left="6840" w:hanging="360"/>
+      </w:pPr>
+      <w:rPr>
+        <w:rFonts w:ascii="Wingdings" w:hAnsi="Wingdings" w:hint="default"/>
+      </w:rPr>
+    </w:lvl>
+  </w:abstractNum>
   <w:num w:numId="1" w16cid:durableId="1801000354">
-    <w:abstractNumId w:val="0"/>
+    <w:abstractNumId w:val="2"/>
   </w:num>
   <w:num w:numId="2" w16cid:durableId="1250114128">
+    <w:abstractNumId w:val="3"/>
+  </w:num>
+  <w:num w:numId="3" w16cid:durableId="1244027431">
     <w:abstractNumId w:val="1"/>
+  </w:num>
+  <w:num w:numId="4" w16cid:durableId="784618053">
+    <w:abstractNumId w:val="4"/>
+  </w:num>
+  <w:num w:numId="5" w16cid:durableId="846791764">
+    <w:abstractNumId w:val="0"/>
   </w:num>
 </w:numbering>
 </file>
@@ -3662,6 +3729,26 @@
 </file>
 
 <file path=customXml/item1.xml><?xml version="1.0" encoding="utf-8"?>
+<p:properties xmlns:p="http://schemas.microsoft.com/office/2006/metadata/properties" xmlns:xsi="http://www.w3.org/2001/XMLSchema-instance" xmlns:pc="http://schemas.microsoft.com/office/infopath/2007/PartnerControls">
+  <documentManagement>
+    <lcf76f155ced4ddcb4097134ff3c332f xmlns="fe089279-cce7-4507-8e0a-26cf680cd51b">
+      <Terms xmlns="http://schemas.microsoft.com/office/infopath/2007/PartnerControls"/>
+    </lcf76f155ced4ddcb4097134ff3c332f>
+    <TaxCatchAll xmlns="502fd2cd-f14c-4760-9a26-64de99db65d4"/>
+  </documentManagement>
+</p:properties>
+</file>
+
+<file path=customXml/item2.xml><?xml version="1.0" encoding="utf-8"?>
+<?mso-contentType ?>
+<FormTemplates xmlns="http://schemas.microsoft.com/sharepoint/v3/contenttype/forms">
+  <Display>DocumentLibraryForm</Display>
+  <Edit>DocumentLibraryForm</Edit>
+  <New>DocumentLibraryForm</New>
+</FormTemplates>
+</file>
+
+<file path=customXml/item3.xml><?xml version="1.0" encoding="utf-8"?>
 <ct:contentTypeSchema xmlns:ct="http://schemas.microsoft.com/office/2006/metadata/contentType" xmlns:ma="http://schemas.microsoft.com/office/2006/metadata/properties/metaAttributes" ct:_="" ma:_="" ma:contentTypeName="Document" ma:contentTypeID="0x01010094EA8CCF0820424FA50DCE49C2FD25FF" ma:contentTypeVersion="16" ma:contentTypeDescription="Create a new document." ma:contentTypeScope="" ma:versionID="5aef4472ac4e3fcdb8dc00a0155301b2">
   <xsd:schema xmlns:xsd="http://www.w3.org/2001/XMLSchema" xmlns:xs="http://www.w3.org/2001/XMLSchema" xmlns:p="http://schemas.microsoft.com/office/2006/metadata/properties" xmlns:ns2="fe089279-cce7-4507-8e0a-26cf680cd51b" xmlns:ns3="502fd2cd-f14c-4760-9a26-64de99db65d4" targetNamespace="http://schemas.microsoft.com/office/2006/metadata/properties" ma:root="true" ma:fieldsID="a19b0468e3e7c12f12ac709368259b03" ns2:_="" ns3:_="">
     <xsd:import namespace="fe089279-cce7-4507-8e0a-26cf680cd51b"/>
@@ -3904,27 +3991,26 @@
 </ct:contentTypeSchema>
 </file>
 
-<file path=customXml/item2.xml><?xml version="1.0" encoding="utf-8"?>
-<?mso-contentType ?>
-<FormTemplates xmlns="http://schemas.microsoft.com/sharepoint/v3/contenttype/forms">
-  <Display>DocumentLibraryForm</Display>
-  <Edit>DocumentLibraryForm</Edit>
-  <New>DocumentLibraryForm</New>
-</FormTemplates>
+<file path=customXml/itemProps1.xml><?xml version="1.0" encoding="utf-8"?>
+<ds:datastoreItem xmlns:ds="http://schemas.openxmlformats.org/officeDocument/2006/customXml" ds:itemID="{EA2057FE-4446-43DC-B316-8FD9E85D8981}">
+  <ds:schemaRefs>
+    <ds:schemaRef ds:uri="http://schemas.microsoft.com/office/2006/metadata/properties"/>
+    <ds:schemaRef ds:uri="http://schemas.microsoft.com/office/infopath/2007/PartnerControls"/>
+    <ds:schemaRef ds:uri="fe089279-cce7-4507-8e0a-26cf680cd51b"/>
+    <ds:schemaRef ds:uri="502fd2cd-f14c-4760-9a26-64de99db65d4"/>
+  </ds:schemaRefs>
+</ds:datastoreItem>
 </file>
 
-<file path=customXml/item3.xml><?xml version="1.0" encoding="utf-8"?>
-<p:properties xmlns:p="http://schemas.microsoft.com/office/2006/metadata/properties" xmlns:xsi="http://www.w3.org/2001/XMLSchema-instance" xmlns:pc="http://schemas.microsoft.com/office/infopath/2007/PartnerControls">
-  <documentManagement>
-    <lcf76f155ced4ddcb4097134ff3c332f xmlns="fe089279-cce7-4507-8e0a-26cf680cd51b">
-      <Terms xmlns="http://schemas.microsoft.com/office/infopath/2007/PartnerControls"/>
-    </lcf76f155ced4ddcb4097134ff3c332f>
-    <TaxCatchAll xmlns="502fd2cd-f14c-4760-9a26-64de99db65d4"/>
-  </documentManagement>
-</p:properties>
+<file path=customXml/itemProps2.xml><?xml version="1.0" encoding="utf-8"?>
+<ds:datastoreItem xmlns:ds="http://schemas.openxmlformats.org/officeDocument/2006/customXml" ds:itemID="{356E08FF-4090-42C9-9A5C-61264B89ED00}">
+  <ds:schemaRefs>
+    <ds:schemaRef ds:uri="http://schemas.microsoft.com/sharepoint/v3/contenttype/forms"/>
+  </ds:schemaRefs>
+</ds:datastoreItem>
 </file>
 
-<file path=customXml/itemProps1.xml><?xml version="1.0" encoding="utf-8"?>
+<file path=customXml/itemProps3.xml><?xml version="1.0" encoding="utf-8"?>
 <ds:datastoreItem xmlns:ds="http://schemas.openxmlformats.org/officeDocument/2006/customXml" ds:itemID="{7EF0F492-E11A-4404-AC99-A6BA64B47AF7}">
   <ds:schemaRefs>
     <ds:schemaRef ds:uri="http://schemas.microsoft.com/office/2006/metadata/contentType"/>
@@ -3941,23 +4027,4 @@
     <ds:schemaRef ds:uri="http://schemas.microsoft.com/internal/obd"/>
   </ds:schemaRefs>
 </ds:datastoreItem>
-</file>
-
-<file path=customXml/itemProps2.xml><?xml version="1.0" encoding="utf-8"?>
-<ds:datastoreItem xmlns:ds="http://schemas.openxmlformats.org/officeDocument/2006/customXml" ds:itemID="{356E08FF-4090-42C9-9A5C-61264B89ED00}">
-  <ds:schemaRefs>
-    <ds:schemaRef ds:uri="http://schemas.microsoft.com/sharepoint/v3/contenttype/forms"/>
-  </ds:schemaRefs>
-</ds:datastoreItem>
-</file>
-
-<file path=customXml/itemProps3.xml><?xml version="1.0" encoding="utf-8"?>
-<ds:datastoreItem xmlns:ds="http://schemas.openxmlformats.org/officeDocument/2006/customXml" ds:itemID="{EA2057FE-4446-43DC-B316-8FD9E85D8981}">
-  <ds:schemaRefs>
-    <ds:schemaRef ds:uri="http://schemas.microsoft.com/office/2006/metadata/properties"/>
-    <ds:schemaRef ds:uri="http://schemas.microsoft.com/office/infopath/2007/PartnerControls"/>
-    <ds:schemaRef ds:uri="fe089279-cce7-4507-8e0a-26cf680cd51b"/>
-    <ds:schemaRef ds:uri="502fd2cd-f14c-4760-9a26-64de99db65d4"/>
-  </ds:schemaRefs>
-</ds:datastoreItem>
 </file>
</xml_diff>